<commit_message>
modify some wrong sentences in Lecture-2 of Section-3
</commit_message>
<xml_diff>
--- a/Section-3/Lecture-2.docx
+++ b/Section-3/Lecture-2.docx
@@ -1,6 +1,6 @@
 
 <file path=word/document.xml><?xml version="1.0" encoding="utf-8"?>
-<w:document xmlns:wpc="http://schemas.microsoft.com/office/word/2010/wordprocessingCanvas" xmlns:cx="http://schemas.microsoft.com/office/drawing/2014/chartex" xmlns:mc="http://schemas.openxmlformats.org/markup-compatibility/2006" xmlns:o="urn:schemas-microsoft-com:office:office" xmlns:r="http://schemas.openxmlformats.org/officeDocument/2006/relationships" xmlns:m="http://schemas.openxmlformats.org/officeDocument/2006/math" xmlns:v="urn:schemas-microsoft-com:vml" xmlns:wp14="http://schemas.microsoft.com/office/word/2010/wordprocessingDrawing" xmlns:wp="http://schemas.openxmlformats.org/drawingml/2006/wordprocessingDrawing" xmlns:w10="urn:schemas-microsoft-com:office:word" xmlns:w="http://schemas.openxmlformats.org/wordprocessingml/2006/main" xmlns:w14="http://schemas.microsoft.com/office/word/2010/wordml" xmlns:w15="http://schemas.microsoft.com/office/word/2012/wordml" xmlns:w16se="http://schemas.microsoft.com/office/word/2015/wordml/symex" xmlns:wpg="http://schemas.microsoft.com/office/word/2010/wordprocessingGroup" xmlns:wpi="http://schemas.microsoft.com/office/word/2010/wordprocessingInk" xmlns:wne="http://schemas.microsoft.com/office/word/2006/wordml" xmlns:wps="http://schemas.microsoft.com/office/word/2010/wordprocessingShape" mc:Ignorable="w14 w15 w16se wp14">
+<w:document xmlns:wpc="http://schemas.microsoft.com/office/word/2010/wordprocessingCanvas" xmlns:cx="http://schemas.microsoft.com/office/drawing/2014/chartex" xmlns:cx1="http://schemas.microsoft.com/office/drawing/2015/9/8/chartex" xmlns:cx2="http://schemas.microsoft.com/office/drawing/2015/10/21/chartex" xmlns:cx3="http://schemas.microsoft.com/office/drawing/2016/5/9/chartex" xmlns:cx4="http://schemas.microsoft.com/office/drawing/2016/5/10/chartex" xmlns:cx5="http://schemas.microsoft.com/office/drawing/2016/5/11/chartex" xmlns:cx6="http://schemas.microsoft.com/office/drawing/2016/5/12/chartex" xmlns:cx7="http://schemas.microsoft.com/office/drawing/2016/5/13/chartex" xmlns:cx8="http://schemas.microsoft.com/office/drawing/2016/5/14/chartex" xmlns:mc="http://schemas.openxmlformats.org/markup-compatibility/2006" xmlns:aink="http://schemas.microsoft.com/office/drawing/2016/ink" xmlns:am3d="http://schemas.microsoft.com/office/drawing/2017/model3d" xmlns:o="urn:schemas-microsoft-com:office:office" xmlns:r="http://schemas.openxmlformats.org/officeDocument/2006/relationships" xmlns:m="http://schemas.openxmlformats.org/officeDocument/2006/math" xmlns:v="urn:schemas-microsoft-com:vml" xmlns:wp14="http://schemas.microsoft.com/office/word/2010/wordprocessingDrawing" xmlns:wp="http://schemas.openxmlformats.org/drawingml/2006/wordprocessingDrawing" xmlns:w10="urn:schemas-microsoft-com:office:word" xmlns:w="http://schemas.openxmlformats.org/wordprocessingml/2006/main" xmlns:w14="http://schemas.microsoft.com/office/word/2010/wordml" xmlns:w15="http://schemas.microsoft.com/office/word/2012/wordml" xmlns:w16cid="http://schemas.microsoft.com/office/word/2016/wordml/cid" xmlns:w16se="http://schemas.microsoft.com/office/word/2015/wordml/symex" xmlns:wpg="http://schemas.microsoft.com/office/word/2010/wordprocessingGroup" xmlns:wpi="http://schemas.microsoft.com/office/word/2010/wordprocessingInk" xmlns:wne="http://schemas.microsoft.com/office/word/2006/wordml" xmlns:wps="http://schemas.microsoft.com/office/word/2010/wordprocessingShape" mc:Ignorable="w14 w15 w16se w16cid wp14">
   <w:body>
     <w:p>
       <w:pPr>
@@ -37,7 +37,23 @@
           <w:sz w:val="32"/>
           <w:szCs w:val="32"/>
         </w:rPr>
-        <w:t xml:space="preserve">F </w:t>
+        <w:t>F</w:t>
+      </w:r>
+      <w:r>
+        <w:rPr>
+          <w:sz w:val="32"/>
+          <w:szCs w:val="32"/>
+          <w:lang w:val="az-Latn-AZ"/>
+        </w:rPr>
+        <w:t>-ların</w:t>
+      </w:r>
+      <w:r>
+        <w:rPr>
+          <w:b/>
+          <w:sz w:val="32"/>
+          <w:szCs w:val="32"/>
+        </w:rPr>
+        <w:t xml:space="preserve"> </w:t>
       </w:r>
       <w:proofErr w:type="spellStart"/>
       <w:r>
@@ -467,7 +483,39 @@
           <w:szCs w:val="32"/>
           <w:lang w:val="az-Latn-AZ"/>
         </w:rPr>
-        <w:t xml:space="preserve">olan sətirlərdəki dataları əldə etmək istədik, ancaq fikir verdinizsə </w:t>
+        <w:t>olan</w:t>
+      </w:r>
+      <w:r>
+        <w:rPr>
+          <w:sz w:val="32"/>
+          <w:szCs w:val="32"/>
+          <w:lang w:val="az-Latn-AZ"/>
+        </w:rPr>
+        <w:t xml:space="preserve"> dəyə görə</w:t>
+      </w:r>
+      <w:r>
+        <w:rPr>
+          <w:sz w:val="32"/>
+          <w:szCs w:val="32"/>
+          <w:lang w:val="az-Latn-AZ"/>
+        </w:rPr>
+        <w:t xml:space="preserve"> sətirlərdəki </w:t>
+      </w:r>
+      <w:r>
+        <w:rPr>
+          <w:sz w:val="32"/>
+          <w:szCs w:val="32"/>
+          <w:lang w:val="az-Latn-AZ"/>
+        </w:rPr>
+        <w:t>məlumatları</w:t>
+      </w:r>
+      <w:r>
+        <w:rPr>
+          <w:sz w:val="32"/>
+          <w:szCs w:val="32"/>
+          <w:lang w:val="az-Latn-AZ"/>
+        </w:rPr>
+        <w:t xml:space="preserve"> əldə etmək istədik, ancaq fikir verdinizsə </w:t>
       </w:r>
       <w:r>
         <w:rPr>
@@ -1290,7 +1338,7 @@
           <w:szCs w:val="32"/>
           <w:lang w:val="az-Latn-AZ"/>
         </w:rPr>
-        <w:t>Bu funksiya ona verilmiş sözə uyğun sözün harasından kəsməyə başlıyacağını və sözdə başladığı yerdən nə qədər simvol kəsməy istədiyimizə şərait yaradır. Məsələn aşağıdakı şəkildə olan query-də bu açıq aşkar aydın göstərilmişdir.</w:t>
+        <w:t>Bu funksiya ona verilmiş sözün harasından kəsməyə başlıyacağını və sözdə başladığı yerdən nə qədər simvol kəsməy istədiyimizə şərait yaradır. Məsələn aşağıdakı şəkildə olan query-də bu açıq aşkar aydın göstərilmişdir.</w:t>
       </w:r>
     </w:p>
     <w:p>
@@ -1494,7 +1542,31 @@
           <w:sz w:val="32"/>
           <w:szCs w:val="32"/>
         </w:rPr>
-        <w:t xml:space="preserve"> vermis </w:t>
+        <w:t xml:space="preserve"> </w:t>
+      </w:r>
+      <w:proofErr w:type="spellStart"/>
+      <w:r>
+        <w:rPr>
+          <w:sz w:val="32"/>
+          <w:szCs w:val="32"/>
+        </w:rPr>
+        <w:t>vermi</w:t>
+      </w:r>
+      <w:proofErr w:type="spellEnd"/>
+      <w:r>
+        <w:rPr>
+          <w:sz w:val="32"/>
+          <w:szCs w:val="32"/>
+          <w:lang w:val="az-Latn-AZ"/>
+        </w:rPr>
+        <w:t>ş</w:t>
+      </w:r>
+      <w:r>
+        <w:rPr>
+          <w:sz w:val="32"/>
+          <w:szCs w:val="32"/>
+        </w:rPr>
+        <w:t xml:space="preserve"> </w:t>
       </w:r>
       <w:proofErr w:type="spellStart"/>
       <w:r>
@@ -2162,6 +2234,32 @@
           <w:szCs w:val="32"/>
         </w:rPr>
       </w:pPr>
+      <w:proofErr w:type="gramStart"/>
+      <w:r>
+        <w:rPr>
+          <w:b/>
+          <w:sz w:val="32"/>
+          <w:szCs w:val="32"/>
+        </w:rPr>
+        <w:t>LPAD(</w:t>
+      </w:r>
+      <w:proofErr w:type="gramEnd"/>
+      <w:r>
+        <w:rPr>
+          <w:b/>
+          <w:sz w:val="32"/>
+          <w:szCs w:val="32"/>
+        </w:rPr>
+        <w:t>);</w:t>
+      </w:r>
+    </w:p>
+    <w:p>
+      <w:pPr>
+        <w:rPr>
+          <w:sz w:val="32"/>
+          <w:szCs w:val="32"/>
+        </w:rPr>
+      </w:pPr>
       <w:r>
         <w:rPr>
           <w:b/>
@@ -2172,11 +2270,11 @@
         <w:drawing>
           <wp:anchor distT="0" distB="0" distL="114300" distR="114300" simplePos="0" relativeHeight="251664384" behindDoc="0" locked="0" layoutInCell="1" allowOverlap="1" wp14:anchorId="56F404D4" wp14:editId="6A6A1660">
             <wp:simplePos x="0" y="0"/>
-            <wp:positionH relativeFrom="column">
-              <wp:posOffset>127000</wp:posOffset>
+            <wp:positionH relativeFrom="margin">
+              <wp:align>right</wp:align>
             </wp:positionH>
             <wp:positionV relativeFrom="paragraph">
-              <wp:posOffset>297815</wp:posOffset>
+              <wp:posOffset>536885</wp:posOffset>
             </wp:positionV>
             <wp:extent cx="5943600" cy="1348105"/>
             <wp:effectExtent l="0" t="0" r="0" b="4445"/>
@@ -2219,23 +2317,268 @@
           </wp:anchor>
         </w:drawing>
       </w:r>
-      <w:proofErr w:type="gramStart"/>
-      <w:r>
-        <w:rPr>
-          <w:b/>
-          <w:sz w:val="32"/>
-          <w:szCs w:val="32"/>
-        </w:rPr>
-        <w:t>LPAD(</w:t>
-      </w:r>
-      <w:proofErr w:type="gramEnd"/>
-      <w:r>
-        <w:rPr>
-          <w:b/>
-          <w:sz w:val="32"/>
-          <w:szCs w:val="32"/>
-        </w:rPr>
-        <w:t>);</w:t>
+      <w:r>
+        <w:rPr>
+          <w:sz w:val="32"/>
+          <w:szCs w:val="32"/>
+        </w:rPr>
+        <w:t xml:space="preserve">Bu </w:t>
+      </w:r>
+      <w:proofErr w:type="spellStart"/>
+      <w:r>
+        <w:rPr>
+          <w:sz w:val="32"/>
+          <w:szCs w:val="32"/>
+        </w:rPr>
+        <w:t>funksiya</w:t>
+      </w:r>
+      <w:proofErr w:type="spellEnd"/>
+      <w:r>
+        <w:rPr>
+          <w:sz w:val="32"/>
+          <w:szCs w:val="32"/>
+        </w:rPr>
+        <w:t xml:space="preserve"> </w:t>
+      </w:r>
+      <w:proofErr w:type="spellStart"/>
+      <w:r>
+        <w:rPr>
+          <w:sz w:val="32"/>
+          <w:szCs w:val="32"/>
+        </w:rPr>
+        <w:t>isə</w:t>
+      </w:r>
+      <w:proofErr w:type="spellEnd"/>
+      <w:r>
+        <w:rPr>
+          <w:sz w:val="32"/>
+          <w:szCs w:val="32"/>
+        </w:rPr>
+        <w:t xml:space="preserve"> </w:t>
+      </w:r>
+      <w:proofErr w:type="spellStart"/>
+      <w:r>
+        <w:rPr>
+          <w:sz w:val="32"/>
+          <w:szCs w:val="32"/>
+        </w:rPr>
+        <w:t>sözün</w:t>
+      </w:r>
+      <w:proofErr w:type="spellEnd"/>
+      <w:r>
+        <w:rPr>
+          <w:sz w:val="32"/>
+          <w:szCs w:val="32"/>
+        </w:rPr>
+        <w:t xml:space="preserve"> sol </w:t>
+      </w:r>
+      <w:proofErr w:type="spellStart"/>
+      <w:r>
+        <w:rPr>
+          <w:sz w:val="32"/>
+          <w:szCs w:val="32"/>
+        </w:rPr>
+        <w:t>tərəfinə</w:t>
+      </w:r>
+      <w:proofErr w:type="spellEnd"/>
+      <w:r>
+        <w:rPr>
+          <w:sz w:val="32"/>
+          <w:szCs w:val="32"/>
+        </w:rPr>
+        <w:t xml:space="preserve"> </w:t>
+      </w:r>
+      <w:proofErr w:type="spellStart"/>
+      <w:r>
+        <w:rPr>
+          <w:sz w:val="32"/>
+          <w:szCs w:val="32"/>
+        </w:rPr>
+        <w:t>nəsə</w:t>
+      </w:r>
+      <w:proofErr w:type="spellEnd"/>
+      <w:r>
+        <w:rPr>
+          <w:sz w:val="32"/>
+          <w:szCs w:val="32"/>
+        </w:rPr>
+        <w:t xml:space="preserve"> </w:t>
+      </w:r>
+      <w:proofErr w:type="spellStart"/>
+      <w:r>
+        <w:rPr>
+          <w:sz w:val="32"/>
+          <w:szCs w:val="32"/>
+        </w:rPr>
+        <w:t>əlavə</w:t>
+      </w:r>
+      <w:proofErr w:type="spellEnd"/>
+      <w:r>
+        <w:rPr>
+          <w:sz w:val="32"/>
+          <w:szCs w:val="32"/>
+        </w:rPr>
+        <w:t xml:space="preserve"> </w:t>
+      </w:r>
+      <w:proofErr w:type="spellStart"/>
+      <w:r>
+        <w:rPr>
+          <w:sz w:val="32"/>
+          <w:szCs w:val="32"/>
+        </w:rPr>
+        <w:t>etmək</w:t>
+      </w:r>
+      <w:proofErr w:type="spellEnd"/>
+      <w:r>
+        <w:rPr>
+          <w:sz w:val="32"/>
+          <w:szCs w:val="32"/>
+        </w:rPr>
+        <w:t xml:space="preserve"> </w:t>
+      </w:r>
+      <w:proofErr w:type="spellStart"/>
+      <w:r>
+        <w:rPr>
+          <w:sz w:val="32"/>
+          <w:szCs w:val="32"/>
+        </w:rPr>
+        <w:t>istədiyimiz</w:t>
+      </w:r>
+      <w:proofErr w:type="spellEnd"/>
+      <w:r>
+        <w:rPr>
+          <w:sz w:val="32"/>
+          <w:szCs w:val="32"/>
+        </w:rPr>
+        <w:t xml:space="preserve"> </w:t>
+      </w:r>
+      <w:proofErr w:type="spellStart"/>
+      <w:r>
+        <w:rPr>
+          <w:sz w:val="32"/>
+          <w:szCs w:val="32"/>
+        </w:rPr>
+        <w:t>halda</w:t>
+      </w:r>
+      <w:proofErr w:type="spellEnd"/>
+      <w:r>
+        <w:rPr>
+          <w:sz w:val="32"/>
+          <w:szCs w:val="32"/>
+        </w:rPr>
+        <w:t xml:space="preserve"> </w:t>
+      </w:r>
+      <w:proofErr w:type="spellStart"/>
+      <w:r>
+        <w:rPr>
+          <w:sz w:val="32"/>
+          <w:szCs w:val="32"/>
+        </w:rPr>
+        <w:t>istifadə</w:t>
+      </w:r>
+      <w:proofErr w:type="spellEnd"/>
+      <w:r>
+        <w:rPr>
+          <w:sz w:val="32"/>
+          <w:szCs w:val="32"/>
+        </w:rPr>
+        <w:t xml:space="preserve"> </w:t>
+      </w:r>
+      <w:proofErr w:type="spellStart"/>
+      <w:r>
+        <w:rPr>
+          <w:sz w:val="32"/>
+          <w:szCs w:val="32"/>
+        </w:rPr>
+        <w:t>olunur</w:t>
+      </w:r>
+      <w:proofErr w:type="spellEnd"/>
+      <w:r>
+        <w:rPr>
+          <w:sz w:val="32"/>
+          <w:szCs w:val="32"/>
+        </w:rPr>
+        <w:t xml:space="preserve">, </w:t>
+      </w:r>
+      <w:proofErr w:type="spellStart"/>
+      <w:r>
+        <w:rPr>
+          <w:sz w:val="32"/>
+          <w:szCs w:val="32"/>
+        </w:rPr>
+        <w:t>eynən</w:t>
+      </w:r>
+      <w:proofErr w:type="spellEnd"/>
+      <w:r>
+        <w:rPr>
+          <w:sz w:val="32"/>
+          <w:szCs w:val="32"/>
+        </w:rPr>
+        <w:t xml:space="preserve"> </w:t>
+      </w:r>
+      <w:proofErr w:type="spellStart"/>
+      <w:r>
+        <w:rPr>
+          <w:sz w:val="32"/>
+          <w:szCs w:val="32"/>
+        </w:rPr>
+        <w:t>aşağıdakı</w:t>
+      </w:r>
+      <w:proofErr w:type="spellEnd"/>
+      <w:r>
+        <w:rPr>
+          <w:sz w:val="32"/>
+          <w:szCs w:val="32"/>
+        </w:rPr>
+        <w:t xml:space="preserve"> </w:t>
+      </w:r>
+      <w:proofErr w:type="spellStart"/>
+      <w:r>
+        <w:rPr>
+          <w:sz w:val="32"/>
+          <w:szCs w:val="32"/>
+        </w:rPr>
+        <w:t>şəkildə</w:t>
+      </w:r>
+      <w:proofErr w:type="spellEnd"/>
+      <w:r>
+        <w:rPr>
+          <w:sz w:val="32"/>
+          <w:szCs w:val="32"/>
+        </w:rPr>
+        <w:t xml:space="preserve"> </w:t>
+      </w:r>
+      <w:proofErr w:type="spellStart"/>
+      <w:r>
+        <w:rPr>
+          <w:sz w:val="32"/>
+          <w:szCs w:val="32"/>
+        </w:rPr>
+        <w:t>olan</w:t>
+      </w:r>
+      <w:proofErr w:type="spellEnd"/>
+      <w:r>
+        <w:rPr>
+          <w:sz w:val="32"/>
+          <w:szCs w:val="32"/>
+        </w:rPr>
+        <w:t xml:space="preserve"> query </w:t>
+      </w:r>
+      <w:proofErr w:type="spellStart"/>
+      <w:r>
+        <w:rPr>
+          <w:sz w:val="32"/>
+          <w:szCs w:val="32"/>
+        </w:rPr>
+        <w:t>kimi</w:t>
+      </w:r>
+      <w:proofErr w:type="spellEnd"/>
+      <w:r>
+        <w:rPr>
+          <w:sz w:val="32"/>
+          <w:szCs w:val="32"/>
+        </w:rPr>
+        <w:t>.</w:t>
       </w:r>
     </w:p>
     <w:p>
@@ -2252,6 +2595,7 @@
           <w:szCs w:val="32"/>
           <w:lang w:val="az-Latn-AZ"/>
         </w:rPr>
+        <w:lastRenderedPageBreak/>
         <w:t xml:space="preserve">gördüyünüz kimi, yuxarıdakı şəkildə biz </w:t>
       </w:r>
       <w:r>
@@ -2278,104 +2622,223 @@
           <w:szCs w:val="32"/>
           <w:lang w:val="az-Latn-AZ"/>
         </w:rPr>
-        <w:t xml:space="preserve">resultset </w:t>
-      </w:r>
-      <w:r>
-        <w:rPr>
-          <w:sz w:val="32"/>
-          <w:szCs w:val="32"/>
-          <w:lang w:val="az-Latn-AZ"/>
-        </w:rPr>
-        <w:t xml:space="preserve">də belə bir maraqlı dəyər əldə etmiş olduq. Burada əsas fikir verməli olduğumuz məqam odur ki, </w:t>
-      </w:r>
-      <w:r>
-        <w:rPr>
-          <w:b/>
-          <w:sz w:val="32"/>
-          <w:szCs w:val="32"/>
-          <w:lang w:val="az-Latn-AZ"/>
-        </w:rPr>
-        <w:t xml:space="preserve">LPAD </w:t>
-      </w:r>
-      <w:r>
-        <w:rPr>
-          <w:sz w:val="32"/>
-          <w:szCs w:val="32"/>
-          <w:lang w:val="az-Latn-AZ"/>
-        </w:rPr>
-        <w:t xml:space="preserve">funksiyasının 2-ci </w:t>
-      </w:r>
-      <w:r>
-        <w:rPr>
-          <w:sz w:val="32"/>
-          <w:szCs w:val="32"/>
-          <w:lang w:val="az-Latn-AZ"/>
-        </w:rPr>
-        <w:lastRenderedPageBreak/>
-        <w:t xml:space="preserve">arğumenti olan dəyərə fokuslanmaq lazımdır ki, o nədir? O bu deməkdir ki, siz ora nə qədər dəyər verəcəksinizsə, ilk öncə </w:t>
-      </w:r>
-      <w:r>
-        <w:rPr>
-          <w:b/>
-          <w:sz w:val="32"/>
-          <w:szCs w:val="32"/>
-          <w:lang w:val="az-Latn-AZ"/>
-        </w:rPr>
-        <w:t xml:space="preserve">LPAD </w:t>
-      </w:r>
-      <w:r>
-        <w:rPr>
-          <w:sz w:val="32"/>
-          <w:szCs w:val="32"/>
-          <w:lang w:val="az-Latn-AZ"/>
-        </w:rPr>
-        <w:t xml:space="preserve">funksiyasının ilk dəyərinin uzunluğu hesablanır və ən sonuncu simvol da hesablanaraq ümumi </w:t>
-      </w:r>
-      <w:r>
-        <w:rPr>
-          <w:b/>
-          <w:sz w:val="32"/>
-          <w:szCs w:val="32"/>
-          <w:lang w:val="az-Latn-AZ"/>
-        </w:rPr>
-        <w:t xml:space="preserve">LPAD </w:t>
-      </w:r>
-      <w:r>
-        <w:rPr>
-          <w:sz w:val="32"/>
-          <w:szCs w:val="32"/>
-          <w:lang w:val="az-Latn-AZ"/>
-        </w:rPr>
-        <w:t xml:space="preserve">funskiyasının dəyərinə bərbar olacaq şəkildə </w:t>
-      </w:r>
-      <w:r>
-        <w:rPr>
-          <w:b/>
-          <w:sz w:val="32"/>
-          <w:szCs w:val="32"/>
-          <w:lang w:val="az-Latn-AZ"/>
-        </w:rPr>
-        <w:t xml:space="preserve">resultset </w:t>
-      </w:r>
-      <w:r>
-        <w:rPr>
-          <w:sz w:val="32"/>
-          <w:szCs w:val="32"/>
-          <w:lang w:val="az-Latn-AZ"/>
-        </w:rPr>
-        <w:t>əldə</w:t>
-      </w:r>
-      <w:r>
-        <w:rPr>
-          <w:sz w:val="32"/>
-          <w:szCs w:val="32"/>
-          <w:lang w:val="az-Latn-AZ"/>
-        </w:rPr>
-        <w:t xml:space="preserve"> etmiş olursunuz.</w:t>
+        <w:t xml:space="preserve">Elvin </w:t>
+      </w:r>
+      <w:r>
+        <w:rPr>
+          <w:sz w:val="32"/>
+          <w:szCs w:val="32"/>
+          <w:lang w:val="az-Latn-AZ"/>
+        </w:rPr>
+        <w:t xml:space="preserve">sözünün sol tərəfində 2 ədəd </w:t>
+      </w:r>
+      <w:r>
+        <w:rPr>
+          <w:b/>
+          <w:sz w:val="32"/>
+          <w:szCs w:val="32"/>
+        </w:rPr>
+        <w:t xml:space="preserve">$ </w:t>
+      </w:r>
+      <w:r>
+        <w:rPr>
+          <w:sz w:val="32"/>
+          <w:szCs w:val="32"/>
+          <w:lang w:val="az-Latn-AZ"/>
+        </w:rPr>
+        <w:t xml:space="preserve">simvolunu əlavə etdik, lakin sual verə bilərsiniz ki, biz bu funksiyaya 2 ədədin ötürməmişik ki, oraya 2 ədəd </w:t>
+      </w:r>
+      <w:r>
+        <w:rPr>
+          <w:b/>
+          <w:sz w:val="32"/>
+          <w:szCs w:val="32"/>
+        </w:rPr>
+        <w:t xml:space="preserve">$ </w:t>
+      </w:r>
+      <w:proofErr w:type="spellStart"/>
+      <w:r>
+        <w:rPr>
+          <w:sz w:val="32"/>
+          <w:szCs w:val="32"/>
+        </w:rPr>
+        <w:t>simvolu</w:t>
+      </w:r>
+      <w:proofErr w:type="spellEnd"/>
+      <w:r>
+        <w:rPr>
+          <w:sz w:val="32"/>
+          <w:szCs w:val="32"/>
+        </w:rPr>
+        <w:t xml:space="preserve"> </w:t>
+      </w:r>
+      <w:r>
+        <w:rPr>
+          <w:sz w:val="32"/>
+          <w:szCs w:val="32"/>
+          <w:lang w:val="az-Latn-AZ"/>
+        </w:rPr>
+        <w:t xml:space="preserve">əlavə olunsun. Bunun olmasına səbəb budur ki, </w:t>
+      </w:r>
+      <w:r>
+        <w:rPr>
+          <w:b/>
+          <w:sz w:val="32"/>
+          <w:szCs w:val="32"/>
+          <w:lang w:val="az-Latn-AZ"/>
+        </w:rPr>
+        <w:t xml:space="preserve">LPAD() </w:t>
+      </w:r>
+      <w:r>
+        <w:rPr>
+          <w:sz w:val="32"/>
+          <w:szCs w:val="32"/>
+          <w:lang w:val="az-Latn-AZ"/>
+        </w:rPr>
+        <w:t>funksiyası qəbul etdiyi 2-ci argumenti, birinci argumentdə olan dəyər</w:t>
+      </w:r>
+      <w:r>
+        <w:rPr>
+          <w:sz w:val="32"/>
+          <w:szCs w:val="32"/>
+          <w:lang w:val="az-Latn-AZ"/>
+        </w:rPr>
+        <w:t>in uzunluğundan çıxır, daha sonra yerdə qalan fərq dəyərinə əsasən sözün sol hissəsinə əlavə etdiyiniz simvolu əlavə edir.</w:t>
       </w:r>
     </w:p>
     <w:p>
       <w:pPr>
+        <w:rPr>
+          <w:sz w:val="32"/>
+          <w:szCs w:val="32"/>
+        </w:rPr>
+      </w:pPr>
+    </w:p>
+    <w:p>
+      <w:pPr>
+        <w:rPr>
+          <w:sz w:val="32"/>
+          <w:szCs w:val="32"/>
+          <w:lang w:val="az-Latn-AZ"/>
+        </w:rPr>
+      </w:pPr>
+      <w:r>
+        <w:rPr>
+          <w:noProof/>
+          <w:sz w:val="32"/>
+          <w:szCs w:val="32"/>
+          <w:lang w:val="az-Latn-AZ"/>
+        </w:rPr>
+        <w:drawing>
+          <wp:anchor distT="0" distB="0" distL="114300" distR="114300" simplePos="0" relativeHeight="251667456" behindDoc="0" locked="0" layoutInCell="1" allowOverlap="1">
+            <wp:simplePos x="0" y="0"/>
+            <wp:positionH relativeFrom="margin">
+              <wp:align>center</wp:align>
+            </wp:positionH>
+            <wp:positionV relativeFrom="page">
+              <wp:posOffset>4267200</wp:posOffset>
+            </wp:positionV>
+            <wp:extent cx="5943600" cy="5557520"/>
+            <wp:effectExtent l="0" t="0" r="0" b="5080"/>
+            <wp:wrapSquare wrapText="bothSides"/>
+            <wp:docPr id="3" name="Picture 3"/>
+            <wp:cNvGraphicFramePr>
+              <a:graphicFrameLocks xmlns:a="http://schemas.openxmlformats.org/drawingml/2006/main" noChangeAspect="1"/>
+            </wp:cNvGraphicFramePr>
+            <a:graphic xmlns:a="http://schemas.openxmlformats.org/drawingml/2006/main">
+              <a:graphicData uri="http://schemas.openxmlformats.org/drawingml/2006/picture">
+                <pic:pic xmlns:pic="http://schemas.openxmlformats.org/drawingml/2006/picture">
+                  <pic:nvPicPr>
+                    <pic:cNvPr id="3" name="WhatsApp Image 2023-06-21 at 16.48.54.jpeg"/>
+                    <pic:cNvPicPr/>
+                  </pic:nvPicPr>
+                  <pic:blipFill>
+                    <a:blip r:embed="rId12" cstate="print">
+                      <a:extLst>
+                        <a:ext uri="{28A0092B-C50C-407E-A947-70E740481C1C}">
+                          <a14:useLocalDpi xmlns:a14="http://schemas.microsoft.com/office/drawing/2010/main" val="0"/>
+                        </a:ext>
+                      </a:extLst>
+                    </a:blip>
+                    <a:stretch>
+                      <a:fillRect/>
+                    </a:stretch>
+                  </pic:blipFill>
+                  <pic:spPr>
+                    <a:xfrm>
+                      <a:off x="0" y="0"/>
+                      <a:ext cx="5943600" cy="5557520"/>
+                    </a:xfrm>
+                    <a:prstGeom prst="rect">
+                      <a:avLst/>
+                    </a:prstGeom>
+                  </pic:spPr>
+                </pic:pic>
+              </a:graphicData>
+            </a:graphic>
+          </wp:anchor>
+        </w:drawing>
+      </w:r>
+      <w:r>
+        <w:rPr>
+          <w:sz w:val="32"/>
+          <w:szCs w:val="32"/>
+          <w:lang w:val="az-Latn-AZ"/>
+        </w:rPr>
+        <w:t xml:space="preserve">Əgər </w:t>
+      </w:r>
+      <w:r>
+        <w:rPr>
+          <w:b/>
+          <w:sz w:val="32"/>
+          <w:szCs w:val="32"/>
+          <w:lang w:val="az-Latn-AZ"/>
+        </w:rPr>
+        <w:t>LPAD()</w:t>
+      </w:r>
+      <w:r>
+        <w:rPr>
+          <w:b/>
+          <w:sz w:val="32"/>
+          <w:szCs w:val="32"/>
+        </w:rPr>
+        <w:t xml:space="preserve"> </w:t>
+      </w:r>
+      <w:r>
+        <w:rPr>
+          <w:sz w:val="32"/>
+          <w:szCs w:val="32"/>
+        </w:rPr>
+        <w:t>funks</w:t>
+      </w:r>
+      <w:r>
+        <w:rPr>
+          <w:sz w:val="32"/>
+          <w:szCs w:val="32"/>
+          <w:lang w:val="az-Latn-AZ"/>
+        </w:rPr>
+        <w:t xml:space="preserve">iyasına 3-cür argument verilməzsə </w:t>
+      </w:r>
+      <w:r>
+        <w:rPr>
+          <w:b/>
+          <w:sz w:val="32"/>
+          <w:szCs w:val="32"/>
+          <w:lang w:val="az-Latn-AZ"/>
+        </w:rPr>
+        <w:t xml:space="preserve">by default </w:t>
+      </w:r>
+      <w:r>
+        <w:rPr>
+          <w:sz w:val="32"/>
+          <w:szCs w:val="32"/>
+          <w:lang w:val="az-Latn-AZ"/>
+        </w:rPr>
+        <w:t>olaraq sol tərəfə boş simvollar əlavə edəcəkdir, eynən aşağıdakı şəkildə olduğu kimi.</w:t>
+      </w:r>
+    </w:p>
+    <w:p>
+      <w:pPr>
         <w:jc w:val="center"/>
         <w:rPr>
           <w:b/>
@@ -2391,6 +2854,7 @@
           <w:szCs w:val="32"/>
           <w:lang w:val="az-Latn-AZ"/>
         </w:rPr>
+        <w:lastRenderedPageBreak/>
         <w:t>RPAD()</w:t>
       </w:r>
     </w:p>
@@ -2437,7 +2901,7 @@
                     <pic:cNvPicPr/>
                   </pic:nvPicPr>
                   <pic:blipFill>
-                    <a:blip r:embed="rId12" cstate="print">
+                    <a:blip r:embed="rId13" cstate="print">
                       <a:extLst>
                         <a:ext uri="{28A0092B-C50C-407E-A947-70E740481C1C}">
                           <a14:useLocalDpi xmlns:a14="http://schemas.microsoft.com/office/drawing/2010/main" val="0"/>
@@ -2591,7 +3055,7 @@
                     <pic:cNvPicPr/>
                   </pic:nvPicPr>
                   <pic:blipFill>
-                    <a:blip r:embed="rId13" cstate="print">
+                    <a:blip r:embed="rId14" cstate="print">
                       <a:extLst>
                         <a:ext uri="{28A0092B-C50C-407E-A947-70E740481C1C}">
                           <a14:useLocalDpi xmlns:a14="http://schemas.microsoft.com/office/drawing/2010/main" val="0"/>
@@ -2646,15 +3110,71 @@
           <w:szCs w:val="32"/>
           <w:lang w:val="az-Latn-AZ"/>
         </w:rPr>
-        <w:t>əvvəla olaraq 2 arğument qəbul edir və qəbul etdiyi ilk arğument kəsmək istədiyimiz sözdür, 2-ci arğument isə sözdən hansı hərfi kəsib o hərfsiz söz götürməyimiz demə</w:t>
-      </w:r>
-      <w:r>
-        <w:rPr>
-          <w:sz w:val="32"/>
-          <w:szCs w:val="32"/>
-          <w:lang w:val="az-Latn-AZ"/>
-        </w:rPr>
-        <w:t>kdir, eynən aşağıdakı şəkildə olduğu kimi.</w:t>
+        <w:t xml:space="preserve">əvvəla olaraq 2 </w:t>
+      </w:r>
+      <w:r>
+        <w:rPr>
+          <w:sz w:val="32"/>
+          <w:szCs w:val="32"/>
+          <w:lang w:val="az-Latn-AZ"/>
+        </w:rPr>
+        <w:t>argument</w:t>
+      </w:r>
+      <w:r>
+        <w:rPr>
+          <w:sz w:val="32"/>
+          <w:szCs w:val="32"/>
+          <w:lang w:val="az-Latn-AZ"/>
+        </w:rPr>
+        <w:t xml:space="preserve"> qəbul edir və qəbul etdiyi ilk </w:t>
+      </w:r>
+      <w:r>
+        <w:rPr>
+          <w:sz w:val="32"/>
+          <w:szCs w:val="32"/>
+          <w:lang w:val="az-Latn-AZ"/>
+        </w:rPr>
+        <w:t xml:space="preserve">argument </w:t>
+      </w:r>
+      <w:r>
+        <w:rPr>
+          <w:sz w:val="32"/>
+          <w:szCs w:val="32"/>
+          <w:lang w:val="az-Latn-AZ"/>
+        </w:rPr>
+        <w:t xml:space="preserve">kəsmək istədiyimiz sözdür, 2-ci </w:t>
+      </w:r>
+      <w:r>
+        <w:rPr>
+          <w:sz w:val="32"/>
+          <w:szCs w:val="32"/>
+          <w:lang w:val="az-Latn-AZ"/>
+        </w:rPr>
+        <w:t xml:space="preserve">argument </w:t>
+      </w:r>
+      <w:r>
+        <w:rPr>
+          <w:sz w:val="32"/>
+          <w:szCs w:val="32"/>
+          <w:lang w:val="az-Latn-AZ"/>
+        </w:rPr>
+        <w:t>isə sözdən hansı hərfi kəs</w:t>
+      </w:r>
+      <w:r>
+        <w:rPr>
+          <w:sz w:val="32"/>
+          <w:szCs w:val="32"/>
+          <w:lang w:val="az-Latn-AZ"/>
+        </w:rPr>
+        <w:t>mək istədiyimiz deməkdir</w:t>
+      </w:r>
+      <w:r>
+        <w:rPr>
+          <w:sz w:val="32"/>
+          <w:szCs w:val="32"/>
+          <w:lang w:val="az-Latn-AZ"/>
+        </w:rPr>
+        <w:t>, eynən aşağıdakı şəkildə olduğu kimi.</w:t>
       </w:r>
     </w:p>
     <w:p>
@@ -2790,7 +3310,6 @@
           <w:szCs w:val="32"/>
           <w:lang w:val="az-Latn-AZ"/>
         </w:rPr>
-        <w:lastRenderedPageBreak/>
         <w:t>RTRIM();</w:t>
       </w:r>
     </w:p>
@@ -2806,69 +3325,7 @@
           <w:szCs w:val="32"/>
         </w:rPr>
       </w:pPr>
-      <w:proofErr w:type="gramStart"/>
-      <w:r>
-        <w:rPr>
-          <w:b/>
-          <w:sz w:val="32"/>
-          <w:szCs w:val="32"/>
-        </w:rPr>
-        <w:t>LTRIM(</w:t>
-      </w:r>
-      <w:proofErr w:type="gramEnd"/>
-      <w:r>
-        <w:rPr>
-          <w:b/>
-          <w:sz w:val="32"/>
-          <w:szCs w:val="32"/>
-        </w:rPr>
-        <w:t xml:space="preserve">) </w:t>
-      </w:r>
-      <w:r>
-        <w:rPr>
-          <w:sz w:val="32"/>
-          <w:szCs w:val="32"/>
-          <w:lang w:val="az-Latn-AZ"/>
-        </w:rPr>
-        <w:t xml:space="preserve">əksinə </w:t>
-      </w:r>
-      <w:r>
-        <w:rPr>
-          <w:b/>
-          <w:sz w:val="32"/>
-          <w:szCs w:val="32"/>
-          <w:lang w:val="az-Latn-AZ"/>
-        </w:rPr>
-        <w:t>RTR</w:t>
-      </w:r>
-      <w:r>
-        <w:rPr>
-          <w:b/>
-          <w:sz w:val="32"/>
-          <w:szCs w:val="32"/>
-          <w:lang w:val="az-Latn-AZ"/>
-        </w:rPr>
-        <w:t xml:space="preserve">IM </w:t>
-      </w:r>
-      <w:r>
-        <w:rPr>
-          <w:sz w:val="32"/>
-          <w:szCs w:val="32"/>
-          <w:lang w:val="az-Latn-AZ"/>
-        </w:rPr>
-        <w:t>ona verilmiş dəyərin sağ tərəfindən kəsib istədiyimiz sözü götürməyimizə şərait yaradır, eynən aşağıdakı şəkildə olduğu kimi.</w:t>
-      </w:r>
       <w:bookmarkStart w:id="0" w:name="_GoBack"/>
-      <w:bookmarkEnd w:id="0"/>
-    </w:p>
-    <w:p>
-      <w:pPr>
-        <w:pStyle w:val="ListParagraph"/>
-        <w:rPr>
-          <w:sz w:val="32"/>
-          <w:szCs w:val="32"/>
-        </w:rPr>
-      </w:pPr>
       <w:r>
         <w:rPr>
           <w:noProof/>
@@ -2876,9 +3333,17 @@
           <w:szCs w:val="32"/>
         </w:rPr>
         <w:drawing>
-          <wp:inline distT="0" distB="0" distL="0" distR="0">
+          <wp:anchor distT="0" distB="0" distL="114300" distR="114300" simplePos="0" relativeHeight="251668480" behindDoc="0" locked="0" layoutInCell="1" allowOverlap="1">
+            <wp:simplePos x="0" y="0"/>
+            <wp:positionH relativeFrom="column">
+              <wp:posOffset>162398</wp:posOffset>
+            </wp:positionH>
+            <wp:positionV relativeFrom="page">
+              <wp:posOffset>8654636</wp:posOffset>
+            </wp:positionV>
             <wp:extent cx="5943600" cy="1209040"/>
             <wp:effectExtent l="0" t="0" r="0" b="0"/>
+            <wp:wrapSquare wrapText="bothSides"/>
             <wp:docPr id="13" name="Picture 13"/>
             <wp:cNvGraphicFramePr>
               <a:graphicFrameLocks xmlns:a="http://schemas.openxmlformats.org/drawingml/2006/main" noChangeAspect="1"/>
@@ -2891,7 +3356,7 @@
                     <pic:cNvPicPr/>
                   </pic:nvPicPr>
                   <pic:blipFill>
-                    <a:blip r:embed="rId14" cstate="print">
+                    <a:blip r:embed="rId15" cstate="print">
                       <a:extLst>
                         <a:ext uri="{28A0092B-C50C-407E-A947-70E740481C1C}">
                           <a14:useLocalDpi xmlns:a14="http://schemas.microsoft.com/office/drawing/2010/main" val="0"/>
@@ -2914,9 +3379,71 @@
                 </pic:pic>
               </a:graphicData>
             </a:graphic>
-          </wp:inline>
+          </wp:anchor>
         </w:drawing>
       </w:r>
+      <w:bookmarkEnd w:id="0"/>
+      <w:proofErr w:type="gramStart"/>
+      <w:r>
+        <w:rPr>
+          <w:b/>
+          <w:sz w:val="32"/>
+          <w:szCs w:val="32"/>
+        </w:rPr>
+        <w:t>LTRIM(</w:t>
+      </w:r>
+      <w:proofErr w:type="gramEnd"/>
+      <w:r>
+        <w:rPr>
+          <w:b/>
+          <w:sz w:val="32"/>
+          <w:szCs w:val="32"/>
+        </w:rPr>
+        <w:t xml:space="preserve">) </w:t>
+      </w:r>
+      <w:r>
+        <w:rPr>
+          <w:sz w:val="32"/>
+          <w:szCs w:val="32"/>
+          <w:lang w:val="az-Latn-AZ"/>
+        </w:rPr>
+        <w:t xml:space="preserve">əksinə </w:t>
+      </w:r>
+      <w:r>
+        <w:rPr>
+          <w:b/>
+          <w:sz w:val="32"/>
+          <w:szCs w:val="32"/>
+          <w:lang w:val="az-Latn-AZ"/>
+        </w:rPr>
+        <w:t>RTR</w:t>
+      </w:r>
+      <w:r>
+        <w:rPr>
+          <w:b/>
+          <w:sz w:val="32"/>
+          <w:szCs w:val="32"/>
+          <w:lang w:val="az-Latn-AZ"/>
+        </w:rPr>
+        <w:t xml:space="preserve">IM </w:t>
+      </w:r>
+      <w:r>
+        <w:rPr>
+          <w:sz w:val="32"/>
+          <w:szCs w:val="32"/>
+          <w:lang w:val="az-Latn-AZ"/>
+        </w:rPr>
+        <w:t>ona verilmiş dəyərin sağ tərəfindən kəsib istədiyimiz sözü götürməyimizə şərait yaradır, eynən aşağıdakı şəkildə olduğu kimi.</w:t>
+      </w:r>
+    </w:p>
+    <w:p>
+      <w:pPr>
+        <w:pStyle w:val="ListParagraph"/>
+        <w:rPr>
+          <w:sz w:val="32"/>
+          <w:szCs w:val="32"/>
+        </w:rPr>
+      </w:pPr>
     </w:p>
     <w:p>
       <w:pPr>
@@ -2964,7 +3491,7 @@
 </file>
 
 <file path=word/numbering.xml><?xml version="1.0" encoding="utf-8"?>
-<w:numbering xmlns:wpc="http://schemas.microsoft.com/office/word/2010/wordprocessingCanvas" xmlns:cx="http://schemas.microsoft.com/office/drawing/2014/chartex" xmlns:mc="http://schemas.openxmlformats.org/markup-compatibility/2006" xmlns:o="urn:schemas-microsoft-com:office:office" xmlns:r="http://schemas.openxmlformats.org/officeDocument/2006/relationships" xmlns:m="http://schemas.openxmlformats.org/officeDocument/2006/math" xmlns:v="urn:schemas-microsoft-com:vml" xmlns:wp14="http://schemas.microsoft.com/office/word/2010/wordprocessingDrawing" xmlns:wp="http://schemas.openxmlformats.org/drawingml/2006/wordprocessingDrawing" xmlns:w10="urn:schemas-microsoft-com:office:word" xmlns:w="http://schemas.openxmlformats.org/wordprocessingml/2006/main" xmlns:w14="http://schemas.microsoft.com/office/word/2010/wordml" xmlns:w15="http://schemas.microsoft.com/office/word/2012/wordml" xmlns:w16se="http://schemas.microsoft.com/office/word/2015/wordml/symex" xmlns:wpg="http://schemas.microsoft.com/office/word/2010/wordprocessingGroup" xmlns:wpi="http://schemas.microsoft.com/office/word/2010/wordprocessingInk" xmlns:wne="http://schemas.microsoft.com/office/word/2006/wordml" xmlns:wps="http://schemas.microsoft.com/office/word/2010/wordprocessingShape" mc:Ignorable="w14 w15 w16se wp14">
+<w:numbering xmlns:wpc="http://schemas.microsoft.com/office/word/2010/wordprocessingCanvas" xmlns:cx="http://schemas.microsoft.com/office/drawing/2014/chartex" xmlns:cx1="http://schemas.microsoft.com/office/drawing/2015/9/8/chartex" xmlns:cx2="http://schemas.microsoft.com/office/drawing/2015/10/21/chartex" xmlns:cx3="http://schemas.microsoft.com/office/drawing/2016/5/9/chartex" xmlns:cx4="http://schemas.microsoft.com/office/drawing/2016/5/10/chartex" xmlns:cx5="http://schemas.microsoft.com/office/drawing/2016/5/11/chartex" xmlns:cx6="http://schemas.microsoft.com/office/drawing/2016/5/12/chartex" xmlns:cx7="http://schemas.microsoft.com/office/drawing/2016/5/13/chartex" xmlns:cx8="http://schemas.microsoft.com/office/drawing/2016/5/14/chartex" xmlns:mc="http://schemas.openxmlformats.org/markup-compatibility/2006" xmlns:aink="http://schemas.microsoft.com/office/drawing/2016/ink" xmlns:am3d="http://schemas.microsoft.com/office/drawing/2017/model3d" xmlns:o="urn:schemas-microsoft-com:office:office" xmlns:r="http://schemas.openxmlformats.org/officeDocument/2006/relationships" xmlns:m="http://schemas.openxmlformats.org/officeDocument/2006/math" xmlns:v="urn:schemas-microsoft-com:vml" xmlns:wp14="http://schemas.microsoft.com/office/word/2010/wordprocessingDrawing" xmlns:wp="http://schemas.openxmlformats.org/drawingml/2006/wordprocessingDrawing" xmlns:w10="urn:schemas-microsoft-com:office:word" xmlns:w="http://schemas.openxmlformats.org/wordprocessingml/2006/main" xmlns:w14="http://schemas.microsoft.com/office/word/2010/wordml" xmlns:w15="http://schemas.microsoft.com/office/word/2012/wordml" xmlns:w16cid="http://schemas.microsoft.com/office/word/2016/wordml/cid" xmlns:w16se="http://schemas.microsoft.com/office/word/2015/wordml/symex" xmlns:wpg="http://schemas.microsoft.com/office/word/2010/wordprocessingGroup" xmlns:wpi="http://schemas.microsoft.com/office/word/2010/wordprocessingInk" xmlns:wne="http://schemas.microsoft.com/office/word/2006/wordml" xmlns:wps="http://schemas.microsoft.com/office/word/2010/wordprocessingShape" mc:Ignorable="w14 w15 w16se w16cid wp14">
   <w:abstractNum w:abstractNumId="0" w15:restartNumberingAfterBreak="0">
     <w:nsid w:val="0A0F22C8"/>
     <w:multiLevelType w:val="hybridMultilevel"/>
@@ -3319,6 +3846,92 @@
     </w:lvl>
   </w:abstractNum>
   <w:abstractNum w:abstractNumId="4" w15:restartNumberingAfterBreak="0">
+    <w:nsid w:val="41B20393"/>
+    <w:multiLevelType w:val="hybridMultilevel"/>
+    <w:tmpl w:val="C026F58E"/>
+    <w:lvl w:ilvl="0" w:tplc="0409000F">
+      <w:start w:val="1"/>
+      <w:numFmt w:val="decimal"/>
+      <w:lvlText w:val="%1."/>
+      <w:lvlJc w:val="left"/>
+      <w:pPr>
+        <w:ind w:left="720" w:hanging="360"/>
+      </w:pPr>
+    </w:lvl>
+    <w:lvl w:ilvl="1" w:tplc="04090019" w:tentative="1">
+      <w:start w:val="1"/>
+      <w:numFmt w:val="lowerLetter"/>
+      <w:lvlText w:val="%2."/>
+      <w:lvlJc w:val="left"/>
+      <w:pPr>
+        <w:ind w:left="1440" w:hanging="360"/>
+      </w:pPr>
+    </w:lvl>
+    <w:lvl w:ilvl="2" w:tplc="0409001B" w:tentative="1">
+      <w:start w:val="1"/>
+      <w:numFmt w:val="lowerRoman"/>
+      <w:lvlText w:val="%3."/>
+      <w:lvlJc w:val="right"/>
+      <w:pPr>
+        <w:ind w:left="2160" w:hanging="180"/>
+      </w:pPr>
+    </w:lvl>
+    <w:lvl w:ilvl="3" w:tplc="0409000F" w:tentative="1">
+      <w:start w:val="1"/>
+      <w:numFmt w:val="decimal"/>
+      <w:lvlText w:val="%4."/>
+      <w:lvlJc w:val="left"/>
+      <w:pPr>
+        <w:ind w:left="2880" w:hanging="360"/>
+      </w:pPr>
+    </w:lvl>
+    <w:lvl w:ilvl="4" w:tplc="04090019" w:tentative="1">
+      <w:start w:val="1"/>
+      <w:numFmt w:val="lowerLetter"/>
+      <w:lvlText w:val="%5."/>
+      <w:lvlJc w:val="left"/>
+      <w:pPr>
+        <w:ind w:left="3600" w:hanging="360"/>
+      </w:pPr>
+    </w:lvl>
+    <w:lvl w:ilvl="5" w:tplc="0409001B" w:tentative="1">
+      <w:start w:val="1"/>
+      <w:numFmt w:val="lowerRoman"/>
+      <w:lvlText w:val="%6."/>
+      <w:lvlJc w:val="right"/>
+      <w:pPr>
+        <w:ind w:left="4320" w:hanging="180"/>
+      </w:pPr>
+    </w:lvl>
+    <w:lvl w:ilvl="6" w:tplc="0409000F" w:tentative="1">
+      <w:start w:val="1"/>
+      <w:numFmt w:val="decimal"/>
+      <w:lvlText w:val="%7."/>
+      <w:lvlJc w:val="left"/>
+      <w:pPr>
+        <w:ind w:left="5040" w:hanging="360"/>
+      </w:pPr>
+    </w:lvl>
+    <w:lvl w:ilvl="7" w:tplc="04090019" w:tentative="1">
+      <w:start w:val="1"/>
+      <w:numFmt w:val="lowerLetter"/>
+      <w:lvlText w:val="%8."/>
+      <w:lvlJc w:val="left"/>
+      <w:pPr>
+        <w:ind w:left="5760" w:hanging="360"/>
+      </w:pPr>
+    </w:lvl>
+    <w:lvl w:ilvl="8" w:tplc="0409001B" w:tentative="1">
+      <w:start w:val="1"/>
+      <w:numFmt w:val="lowerRoman"/>
+      <w:lvlText w:val="%9."/>
+      <w:lvlJc w:val="right"/>
+      <w:pPr>
+        <w:ind w:left="6480" w:hanging="180"/>
+      </w:pPr>
+    </w:lvl>
+  </w:abstractNum>
+  <w:abstractNum w:abstractNumId="5" w15:restartNumberingAfterBreak="0">
     <w:nsid w:val="46240347"/>
     <w:multiLevelType w:val="hybridMultilevel"/>
     <w:tmpl w:val="3118EADE"/>
@@ -3407,7 +4020,7 @@
       </w:pPr>
     </w:lvl>
   </w:abstractNum>
-  <w:abstractNum w:abstractNumId="5" w15:restartNumberingAfterBreak="0">
+  <w:abstractNum w:abstractNumId="6" w15:restartNumberingAfterBreak="0">
     <w:nsid w:val="67E51B8E"/>
     <w:multiLevelType w:val="hybridMultilevel"/>
     <w:tmpl w:val="BADE4AFC"/>
@@ -3493,10 +4106,10 @@
       </w:pPr>
     </w:lvl>
   </w:abstractNum>
-  <w:abstractNum w:abstractNumId="6" w15:restartNumberingAfterBreak="0">
+  <w:abstractNum w:abstractNumId="7" w15:restartNumberingAfterBreak="0">
     <w:nsid w:val="68746C51"/>
     <w:multiLevelType w:val="hybridMultilevel"/>
-    <w:tmpl w:val="75165818"/>
+    <w:tmpl w:val="2092F566"/>
     <w:lvl w:ilvl="0" w:tplc="0409000F">
       <w:start w:val="1"/>
       <w:numFmt w:val="decimal"/>
@@ -3579,7 +4192,7 @@
       </w:pPr>
     </w:lvl>
   </w:abstractNum>
-  <w:abstractNum w:abstractNumId="7" w15:restartNumberingAfterBreak="0">
+  <w:abstractNum w:abstractNumId="8" w15:restartNumberingAfterBreak="0">
     <w:nsid w:val="6DCE538F"/>
     <w:multiLevelType w:val="hybridMultilevel"/>
     <w:tmpl w:val="23EA2E32"/>
@@ -3668,7 +4281,7 @@
       </w:pPr>
     </w:lvl>
   </w:abstractNum>
-  <w:abstractNum w:abstractNumId="8" w15:restartNumberingAfterBreak="0">
+  <w:abstractNum w:abstractNumId="9" w15:restartNumberingAfterBreak="0">
     <w:nsid w:val="71B15936"/>
     <w:multiLevelType w:val="hybridMultilevel"/>
     <w:tmpl w:val="3118EADE"/>
@@ -3757,7 +4370,7 @@
       </w:pPr>
     </w:lvl>
   </w:abstractNum>
-  <w:abstractNum w:abstractNumId="9" w15:restartNumberingAfterBreak="0">
+  <w:abstractNum w:abstractNumId="10" w15:restartNumberingAfterBreak="0">
     <w:nsid w:val="72560BF1"/>
     <w:multiLevelType w:val="hybridMultilevel"/>
     <w:tmpl w:val="D5A2384E"/>
@@ -3847,19 +4460,19 @@
     </w:lvl>
   </w:abstractNum>
   <w:num w:numId="1">
-    <w:abstractNumId w:val="6"/>
+    <w:abstractNumId w:val="7"/>
   </w:num>
   <w:num w:numId="2">
     <w:abstractNumId w:val="0"/>
   </w:num>
   <w:num w:numId="3">
-    <w:abstractNumId w:val="5"/>
+    <w:abstractNumId w:val="6"/>
   </w:num>
   <w:num w:numId="4">
-    <w:abstractNumId w:val="9"/>
+    <w:abstractNumId w:val="10"/>
   </w:num>
   <w:num w:numId="5">
-    <w:abstractNumId w:val="7"/>
+    <w:abstractNumId w:val="8"/>
   </w:num>
   <w:num w:numId="6">
     <w:abstractNumId w:val="2"/>
@@ -3871,16 +4484,19 @@
     <w:abstractNumId w:val="1"/>
   </w:num>
   <w:num w:numId="9">
-    <w:abstractNumId w:val="8"/>
+    <w:abstractNumId w:val="9"/>
   </w:num>
   <w:num w:numId="10">
+    <w:abstractNumId w:val="5"/>
+  </w:num>
+  <w:num w:numId="11">
     <w:abstractNumId w:val="4"/>
   </w:num>
 </w:numbering>
 </file>
 
 <file path=word/styles.xml><?xml version="1.0" encoding="utf-8"?>
-<w:styles xmlns:mc="http://schemas.openxmlformats.org/markup-compatibility/2006" xmlns:r="http://schemas.openxmlformats.org/officeDocument/2006/relationships" xmlns:w="http://schemas.openxmlformats.org/wordprocessingml/2006/main" xmlns:w14="http://schemas.microsoft.com/office/word/2010/wordml" xmlns:w15="http://schemas.microsoft.com/office/word/2012/wordml" xmlns:w16se="http://schemas.microsoft.com/office/word/2015/wordml/symex" mc:Ignorable="w14 w15 w16se">
+<w:styles xmlns:mc="http://schemas.openxmlformats.org/markup-compatibility/2006" xmlns:r="http://schemas.openxmlformats.org/officeDocument/2006/relationships" xmlns:w="http://schemas.openxmlformats.org/wordprocessingml/2006/main" xmlns:w14="http://schemas.microsoft.com/office/word/2010/wordml" xmlns:w15="http://schemas.microsoft.com/office/word/2012/wordml" xmlns:w16cid="http://schemas.microsoft.com/office/word/2016/wordml/cid" xmlns:w16se="http://schemas.microsoft.com/office/word/2015/wordml/symex" mc:Ignorable="w14 w15 w16se w16cid">
   <w:docDefaults>
     <w:rPrDefault>
       <w:rPr>
@@ -3896,7 +4512,7 @@
       </w:pPr>
     </w:pPrDefault>
   </w:docDefaults>
-  <w:latentStyles w:defLockedState="0" w:defUIPriority="99" w:defSemiHidden="0" w:defUnhideWhenUsed="0" w:defQFormat="0" w:count="371">
+  <w:latentStyles w:defLockedState="0" w:defUIPriority="99" w:defSemiHidden="0" w:defUnhideWhenUsed="0" w:defQFormat="0" w:count="375">
     <w:lsdException w:name="Normal" w:uiPriority="0" w:qFormat="1"/>
     <w:lsdException w:name="heading 1" w:uiPriority="9" w:qFormat="1"/>
     <w:lsdException w:name="heading 2" w:semiHidden="1" w:uiPriority="9" w:unhideWhenUsed="1" w:qFormat="1"/>
@@ -4002,7 +4618,6 @@
     <w:lsdException w:name="HTML Sample" w:semiHidden="1" w:unhideWhenUsed="1"/>
     <w:lsdException w:name="HTML Typewriter" w:semiHidden="1" w:unhideWhenUsed="1"/>
     <w:lsdException w:name="HTML Variable" w:semiHidden="1" w:unhideWhenUsed="1"/>
-    <w:lsdException w:name="Normal Table" w:semiHidden="1" w:unhideWhenUsed="1"/>
     <w:lsdException w:name="annotation subject" w:semiHidden="1" w:unhideWhenUsed="1"/>
     <w:lsdException w:name="No List" w:semiHidden="1" w:unhideWhenUsed="1"/>
     <w:lsdException w:name="Outline List 1" w:semiHidden="1" w:unhideWhenUsed="1"/>
@@ -4046,10 +4661,8 @@
     <w:lsdException w:name="Table Elegant" w:semiHidden="1" w:unhideWhenUsed="1"/>
     <w:lsdException w:name="Table Professional" w:semiHidden="1" w:unhideWhenUsed="1"/>
     <w:lsdException w:name="Table Subtle 1" w:semiHidden="1" w:unhideWhenUsed="1"/>
-    <w:lsdException w:name="Table Subtle 2" w:semiHidden="1" w:unhideWhenUsed="1"/>
     <w:lsdException w:name="Table Web 1" w:semiHidden="1" w:unhideWhenUsed="1"/>
     <w:lsdException w:name="Table Web 2" w:semiHidden="1" w:unhideWhenUsed="1"/>
-    <w:lsdException w:name="Table Web 3" w:semiHidden="1" w:unhideWhenUsed="1"/>
     <w:lsdException w:name="Balloon Text" w:semiHidden="1" w:unhideWhenUsed="1"/>
     <w:lsdException w:name="Table Grid" w:uiPriority="39"/>
     <w:lsdException w:name="Table Theme" w:semiHidden="1" w:unhideWhenUsed="1"/>
@@ -4268,6 +4881,10 @@
     <w:lsdException w:name="List Table 5 Dark Accent 6" w:uiPriority="50"/>
     <w:lsdException w:name="List Table 6 Colorful Accent 6" w:uiPriority="51"/>
     <w:lsdException w:name="List Table 7 Colorful Accent 6" w:uiPriority="52"/>
+    <w:lsdException w:name="Mention" w:semiHidden="1" w:unhideWhenUsed="1"/>
+    <w:lsdException w:name="Smart Hyperlink" w:semiHidden="1" w:unhideWhenUsed="1"/>
+    <w:lsdException w:name="Hashtag" w:semiHidden="1" w:unhideWhenUsed="1"/>
+    <w:lsdException w:name="Unresolved Mention" w:semiHidden="1" w:unhideWhenUsed="1"/>
   </w:latentStyles>
   <w:style w:type="paragraph" w:default="1" w:styleId="Normal">
     <w:name w:val="Normal"/>

</xml_diff>